<commit_message>
update network flow and doc
</commit_message>
<xml_diff>
--- a/Deliverables/NetworkCommunication/NetworkCommunicationDoc.docx
+++ b/Deliverables/NetworkCommunication/NetworkCommunicationDoc.docx
@@ -91,23 +91,128 @@
     </w:p>
     <w:p>
       <w:pPr>
-        <w:jc w:val="center"/>
-        <w:rPr>
-          <w:lang w:val="en-US"/>
-        </w:rPr>
-      </w:pPr>
-    </w:p>
-    <w:p>
-      <w:pPr>
-        <w:rPr>
-          <w:lang w:val="en-US"/>
-        </w:rPr>
-      </w:pPr>
-      <w:r>
-        <w:rPr>
-          <w:lang w:val="en-US"/>
-        </w:rPr>
-        <w:t xml:space="preserve">To implement the communication protocol we decided to use </w:t>
+        <w:spacing w:after="0" w:line="240" w:lineRule="auto"/>
+        <w:rPr>
+          <w:sz w:val="22"/>
+          <w:szCs w:val="22"/>
+          <w:lang w:val="en-US"/>
+        </w:rPr>
+      </w:pPr>
+    </w:p>
+    <w:p>
+      <w:pPr>
+        <w:pStyle w:val="Titolo2"/>
+        <w:rPr>
+          <w:lang w:val="en-US"/>
+        </w:rPr>
+      </w:pPr>
+      <w:r>
+        <w:rPr>
+          <w:lang w:val="en-US"/>
+        </w:rPr>
+        <w:t>Introduction</w:t>
+      </w:r>
+    </w:p>
+    <w:p>
+      <w:pPr>
+        <w:rPr>
+          <w:lang w:val="en-US"/>
+        </w:rPr>
+      </w:pPr>
+      <w:r>
+        <w:rPr>
+          <w:lang w:val="en-US"/>
+        </w:rPr>
+        <w:t>To implement the communication protocol</w:t>
+      </w:r>
+      <w:r>
+        <w:rPr>
+          <w:lang w:val="en-US"/>
+        </w:rPr>
+        <w:t xml:space="preserve"> we gave the client an interface of the function he could call to interact with the server</w:t>
+      </w:r>
+      <w:r>
+        <w:rPr>
+          <w:lang w:val="en-US"/>
+        </w:rPr>
+        <w:t xml:space="preserve"> (</w:t>
+      </w:r>
+      <w:r>
+        <w:rPr>
+          <w:lang w:val="en-US"/>
+        </w:rPr>
+        <w:t>he has a</w:t>
+      </w:r>
+      <w:r>
+        <w:rPr>
+          <w:lang w:val="en-US"/>
+        </w:rPr>
+        <w:t xml:space="preserve"> </w:t>
+      </w:r>
+      <w:proofErr w:type="spellStart"/>
+      <w:r>
+        <w:rPr>
+          <w:lang w:val="en-US"/>
+        </w:rPr>
+        <w:t>VirtualServer</w:t>
+      </w:r>
+      <w:proofErr w:type="spellEnd"/>
+      <w:r>
+        <w:rPr>
+          <w:lang w:val="en-US"/>
+        </w:rPr>
+        <w:t>)</w:t>
+      </w:r>
+      <w:r>
+        <w:rPr>
+          <w:lang w:val="en-US"/>
+        </w:rPr>
+        <w:t>, and also the server has an interface of the client that he can use to reply to the request of the client</w:t>
+      </w:r>
+      <w:r>
+        <w:rPr>
+          <w:lang w:val="en-US"/>
+        </w:rPr>
+        <w:t xml:space="preserve"> (he has a </w:t>
+      </w:r>
+      <w:proofErr w:type="spellStart"/>
+      <w:r>
+        <w:rPr>
+          <w:lang w:val="en-US"/>
+        </w:rPr>
+        <w:t>VirtualView</w:t>
+      </w:r>
+      <w:proofErr w:type="spellEnd"/>
+      <w:r>
+        <w:rPr>
+          <w:lang w:val="en-US"/>
+        </w:rPr>
+        <w:t>)</w:t>
+      </w:r>
+      <w:r>
+        <w:rPr>
+          <w:lang w:val="en-US"/>
+        </w:rPr>
+        <w:t>.</w:t>
+      </w:r>
+    </w:p>
+    <w:p>
+      <w:pPr>
+        <w:rPr>
+          <w:lang w:val="en-US"/>
+        </w:rPr>
+      </w:pPr>
+      <w:r>
+        <w:rPr>
+          <w:lang w:val="en-US"/>
+        </w:rPr>
+        <w:t xml:space="preserve">Also, </w:t>
+      </w:r>
+      <w:r>
+        <w:rPr>
+          <w:lang w:val="en-US"/>
+        </w:rPr>
+        <w:t xml:space="preserve">we decided to use </w:t>
       </w:r>
       <w:r>
         <w:rPr>
@@ -177,31 +282,1125 @@
       </w:r>
     </w:p>
     <w:p>
-      <w:r>
-        <w:t>“</w:t>
-      </w:r>
-      <w:proofErr w:type="spellStart"/>
-      <w:r>
-        <w:t>During</w:t>
-      </w:r>
-      <w:proofErr w:type="spellEnd"/>
-      <w:r>
+      <w:pPr>
+        <w:rPr>
+          <w:lang w:val="en-US"/>
+        </w:rPr>
+      </w:pPr>
+      <w:r>
+        <w:rPr>
+          <w:lang w:val="en-US"/>
+        </w:rPr>
+        <w:t>We</w:t>
+      </w:r>
+      <w:r>
+        <w:rPr>
+          <w:lang w:val="en-US"/>
+        </w:rPr>
+        <w:t xml:space="preserve">’re using </w:t>
+      </w:r>
+      <w:r>
+        <w:rPr>
+          <w:lang w:val="en-US"/>
+        </w:rPr>
+        <w:t xml:space="preserve">GSON library for </w:t>
+      </w:r>
+      <w:r>
+        <w:rPr>
+          <w:lang w:val="en-US"/>
+        </w:rPr>
+        <w:t xml:space="preserve">the </w:t>
+      </w:r>
+      <w:r>
+        <w:rPr>
+          <w:lang w:val="en-US"/>
+        </w:rPr>
+        <w:t>serialization and deserialization</w:t>
+      </w:r>
+      <w:r>
+        <w:rPr>
+          <w:lang w:val="en-US"/>
+        </w:rPr>
+        <w:t xml:space="preserve"> of the </w:t>
+      </w:r>
+      <w:r>
+        <w:rPr>
+          <w:lang w:val="en-US"/>
+        </w:rPr>
+        <w:t>messages</w:t>
+      </w:r>
+      <w:r>
+        <w:rPr>
+          <w:lang w:val="en-US"/>
+        </w:rPr>
+        <w:t xml:space="preserve"> over the network</w:t>
+      </w:r>
+      <w:r>
+        <w:rPr>
+          <w:lang w:val="en-US"/>
+        </w:rPr>
+        <w:t>.</w:t>
+      </w:r>
+    </w:p>
+    <w:p>
+      <w:pPr>
+        <w:rPr>
+          <w:lang w:val="en-US"/>
+        </w:rPr>
+      </w:pPr>
+      <w:r>
+        <w:rPr>
+          <w:lang w:val="en-US"/>
+        </w:rPr>
+        <w:t>Advanced feature: Multiple Lobby and Connection Resiliency (and chat).</w:t>
+      </w:r>
+    </w:p>
+    <w:p>
+      <w:pPr>
+        <w:rPr>
+          <w:lang w:val="en-US"/>
+        </w:rPr>
+      </w:pPr>
+      <w:r>
+        <w:rPr>
+          <w:lang w:val="en-US"/>
+        </w:rPr>
+        <w:t xml:space="preserve">In our project </w:t>
+      </w:r>
+      <w:r>
+        <w:rPr>
+          <w:lang w:val="en-US"/>
+        </w:rPr>
+        <w:t xml:space="preserve">the server will have </w:t>
+      </w:r>
+      <w:r>
+        <w:rPr>
+          <w:lang w:val="en-US"/>
+        </w:rPr>
+        <w:t xml:space="preserve">3 </w:t>
+      </w:r>
+      <w:r>
+        <w:rPr>
+          <w:lang w:val="en-US"/>
+        </w:rPr>
+        <w:t xml:space="preserve">main types of thread: </w:t>
+      </w:r>
+      <w:proofErr w:type="spellStart"/>
+      <w:r>
+        <w:rPr>
+          <w:lang w:val="en-US"/>
+        </w:rPr>
+        <w:t>RMIServer</w:t>
+      </w:r>
+      <w:proofErr w:type="spellEnd"/>
+      <w:r>
+        <w:rPr>
+          <w:lang w:val="en-US"/>
+        </w:rPr>
+        <w:t xml:space="preserve">, </w:t>
+      </w:r>
+      <w:proofErr w:type="spellStart"/>
+      <w:r>
+        <w:rPr>
+          <w:lang w:val="en-US"/>
+        </w:rPr>
+        <w:t>SocketServer</w:t>
+      </w:r>
+      <w:proofErr w:type="spellEnd"/>
+      <w:r>
+        <w:rPr>
+          <w:lang w:val="en-US"/>
+        </w:rPr>
+        <w:t xml:space="preserve"> and </w:t>
+      </w:r>
+      <w:proofErr w:type="spellStart"/>
+      <w:r>
+        <w:rPr>
+          <w:lang w:val="en-US"/>
+        </w:rPr>
+        <w:t>ThreadLobby</w:t>
+      </w:r>
+      <w:proofErr w:type="spellEnd"/>
+      <w:r>
+        <w:rPr>
+          <w:lang w:val="en-US"/>
+        </w:rPr>
+        <w:t xml:space="preserve">; in the starting phase, the client will communicate only with the </w:t>
+      </w:r>
+      <w:proofErr w:type="spellStart"/>
+      <w:r>
+        <w:rPr>
+          <w:lang w:val="en-US"/>
+        </w:rPr>
+        <w:t>RMIServer</w:t>
+      </w:r>
+      <w:proofErr w:type="spellEnd"/>
+      <w:r>
+        <w:rPr>
+          <w:lang w:val="en-US"/>
+        </w:rPr>
+        <w:t xml:space="preserve"> or </w:t>
+      </w:r>
+      <w:proofErr w:type="spellStart"/>
+      <w:r>
+        <w:rPr>
+          <w:lang w:val="en-US"/>
+        </w:rPr>
+        <w:t>SocketServer</w:t>
+      </w:r>
+      <w:proofErr w:type="spellEnd"/>
+      <w:r>
+        <w:rPr>
+          <w:lang w:val="en-US"/>
+        </w:rPr>
+        <w:t xml:space="preserve">, once the game has started, he will communicate only with the </w:t>
+      </w:r>
+      <w:proofErr w:type="spellStart"/>
+      <w:r>
+        <w:rPr>
+          <w:lang w:val="en-US"/>
+        </w:rPr>
+        <w:t>ThreadLobby</w:t>
+      </w:r>
+      <w:proofErr w:type="spellEnd"/>
+      <w:r>
+        <w:rPr>
+          <w:lang w:val="en-US"/>
+        </w:rPr>
+        <w:t xml:space="preserve"> -&gt; the </w:t>
+      </w:r>
+      <w:proofErr w:type="spellStart"/>
+      <w:r>
+        <w:rPr>
+          <w:lang w:val="en-US"/>
+        </w:rPr>
+        <w:t>RMIServer</w:t>
+      </w:r>
+      <w:proofErr w:type="spellEnd"/>
+      <w:r>
+        <w:rPr>
+          <w:lang w:val="en-US"/>
+        </w:rPr>
+        <w:t xml:space="preserve"> and </w:t>
+      </w:r>
+      <w:proofErr w:type="spellStart"/>
+      <w:r>
+        <w:rPr>
+          <w:lang w:val="en-US"/>
+        </w:rPr>
+        <w:t>SocketServer</w:t>
+      </w:r>
+      <w:proofErr w:type="spellEnd"/>
+      <w:r>
+        <w:rPr>
+          <w:lang w:val="en-US"/>
+        </w:rPr>
+        <w:t xml:space="preserve"> will be in charge of only redirecting the user the </w:t>
+      </w:r>
+      <w:proofErr w:type="spellStart"/>
+      <w:r>
+        <w:rPr>
+          <w:lang w:val="en-US"/>
+        </w:rPr>
+        <w:t>to</w:t>
+      </w:r>
+      <w:proofErr w:type="spellEnd"/>
+      <w:r>
+        <w:rPr>
+          <w:lang w:val="en-US"/>
+        </w:rPr>
+        <w:t xml:space="preserve"> right lobby and to start it.</w:t>
+      </w:r>
+    </w:p>
+    <w:p>
+      <w:pPr>
+        <w:rPr>
+          <w:lang w:val="en-US"/>
+        </w:rPr>
+      </w:pPr>
+    </w:p>
+    <w:p>
+      <w:pPr>
+        <w:rPr>
+          <w:lang w:val="en-US"/>
+        </w:rPr>
+      </w:pPr>
+    </w:p>
+    <w:p>
+      <w:pPr>
+        <w:rPr>
+          <w:lang w:val="en-US"/>
+        </w:rPr>
+      </w:pPr>
+    </w:p>
+    <w:p>
+      <w:pPr>
+        <w:rPr>
+          <w:lang w:val="en-US"/>
+        </w:rPr>
+      </w:pPr>
+    </w:p>
+    <w:p>
+      <w:pPr>
+        <w:rPr>
+          <w:lang w:val="en-US"/>
+        </w:rPr>
+      </w:pPr>
+    </w:p>
+    <w:p>
+      <w:pPr>
+        <w:rPr>
+          <w:lang w:val="en-US"/>
+        </w:rPr>
+      </w:pPr>
+    </w:p>
+    <w:p>
+      <w:pPr>
+        <w:rPr>
+          <w:lang w:val="en-US"/>
+        </w:rPr>
+      </w:pPr>
+    </w:p>
+    <w:p>
+      <w:pPr>
+        <w:rPr>
+          <w:lang w:val="en-US"/>
+        </w:rPr>
+      </w:pPr>
+    </w:p>
+    <w:p>
+      <w:pPr>
+        <w:rPr>
+          <w:lang w:val="en-US"/>
+        </w:rPr>
+      </w:pPr>
+    </w:p>
+    <w:p>
+      <w:pPr>
+        <w:rPr>
+          <w:lang w:val="en-US"/>
+        </w:rPr>
+      </w:pPr>
+    </w:p>
+    <w:p>
+      <w:pPr>
+        <w:rPr>
+          <w:lang w:val="en-US"/>
+        </w:rPr>
+      </w:pPr>
+    </w:p>
+    <w:p>
+      <w:pPr>
+        <w:rPr>
+          <w:lang w:val="en-US"/>
+        </w:rPr>
+      </w:pPr>
+    </w:p>
+    <w:p>
+      <w:pPr>
+        <w:rPr>
+          <w:lang w:val="en-US"/>
+        </w:rPr>
+      </w:pPr>
+    </w:p>
+    <w:p>
+      <w:pPr>
+        <w:rPr>
+          <w:lang w:val="en-US"/>
+        </w:rPr>
+      </w:pPr>
+    </w:p>
+    <w:p>
+      <w:pPr>
+        <w:pStyle w:val="Titolo2"/>
+      </w:pPr>
+      <w:proofErr w:type="spellStart"/>
+      <w:r>
+        <w:t>Scenarios</w:t>
+      </w:r>
+      <w:proofErr w:type="spellEnd"/>
+    </w:p>
+    <w:p>
+      <w:pPr>
+        <w:pStyle w:val="Paragrafoelenco"/>
+        <w:numPr>
+          <w:ilvl w:val="0"/>
+          <w:numId w:val="1"/>
+        </w:numPr>
+        <w:rPr>
+          <w:lang w:val="en-US"/>
+        </w:rPr>
+      </w:pPr>
+      <w:r>
+        <w:rPr>
+          <w:lang w:val="en-US"/>
+        </w:rPr>
+        <w:t>Initial connection with the serve</w:t>
+      </w:r>
+      <w:r>
+        <w:rPr>
+          <w:lang w:val="en-US"/>
+        </w:rPr>
+        <w:t>r.</w:t>
+      </w:r>
+    </w:p>
+    <w:p>
+      <w:pPr>
+        <w:rPr>
+          <w:lang w:val="en-US"/>
+        </w:rPr>
+      </w:pPr>
+      <w:r>
+        <w:rPr>
+          <w:lang w:val="en-US"/>
+        </w:rPr>
+        <w:t xml:space="preserve">The client initially will communicate directly with either </w:t>
+      </w:r>
+      <w:proofErr w:type="spellStart"/>
+      <w:r>
+        <w:rPr>
+          <w:lang w:val="en-US"/>
+        </w:rPr>
+        <w:t>RMIServer</w:t>
+      </w:r>
+      <w:proofErr w:type="spellEnd"/>
+      <w:r>
+        <w:rPr>
+          <w:lang w:val="en-US"/>
+        </w:rPr>
+        <w:t xml:space="preserve"> or </w:t>
+      </w:r>
+      <w:proofErr w:type="spellStart"/>
+      <w:r>
+        <w:rPr>
+          <w:lang w:val="en-US"/>
+        </w:rPr>
+        <w:t>SocketServer</w:t>
+      </w:r>
+      <w:proofErr w:type="spellEnd"/>
+      <w:r>
+        <w:rPr>
+          <w:lang w:val="en-US"/>
+        </w:rPr>
+        <w:t>, trying to establish the connection between them</w:t>
+      </w:r>
+      <w:r>
+        <w:rPr>
+          <w:lang w:val="en-US"/>
+        </w:rPr>
+        <w:t xml:space="preserve">, once it </w:t>
+      </w:r>
+      <w:proofErr w:type="spellStart"/>
+      <w:r>
+        <w:rPr>
+          <w:lang w:val="en-US"/>
+        </w:rPr>
+        <w:t>succeded</w:t>
+      </w:r>
+      <w:proofErr w:type="spellEnd"/>
+      <w:r>
+        <w:rPr>
+          <w:lang w:val="en-US"/>
+        </w:rPr>
+        <w:t>, there will be a nickname setting phase</w:t>
+      </w:r>
+      <w:r>
+        <w:rPr>
+          <w:lang w:val="en-US"/>
+        </w:rPr>
+        <w:t xml:space="preserve"> (where it must be unique globally)</w:t>
+      </w:r>
+      <w:r>
+        <w:rPr>
+          <w:lang w:val="en-US"/>
+        </w:rPr>
+        <w:t xml:space="preserve">, and once it ended he will get a Json (using </w:t>
+      </w:r>
+      <w:proofErr w:type="spellStart"/>
+      <w:r>
+        <w:rPr>
+          <w:lang w:val="en-US"/>
+        </w:rPr>
+        <w:t>Gson</w:t>
+      </w:r>
+      <w:proofErr w:type="spellEnd"/>
+      <w:r>
+        <w:rPr>
+          <w:lang w:val="en-US"/>
+        </w:rPr>
+        <w:t>) of the various active lobbies</w:t>
+      </w:r>
+      <w:r>
+        <w:rPr>
+          <w:lang w:val="en-US"/>
+        </w:rPr>
+        <w:t>:</w:t>
+      </w:r>
+    </w:p>
+    <w:p>
+      <w:pPr>
+        <w:rPr>
+          <w:lang w:val="en-US"/>
+        </w:rPr>
+      </w:pPr>
+      <w:r>
+        <w:rPr>
+          <w:lang w:val="en-US"/>
+        </w:rPr>
+        <w:drawing>
+          <wp:inline distT="0" distB="0" distL="0" distR="0" wp14:anchorId="496D5A50" wp14:editId="32BDEBC3">
+            <wp:extent cx="6120130" cy="3805555"/>
+            <wp:effectExtent l="0" t="0" r="0" b="4445"/>
+            <wp:docPr id="840839685" name="Immagine 1" descr="Immagine che contiene testo, schermata, diagramma, numero&#10;&#10;Descrizione generata automaticamente"/>
+            <wp:cNvGraphicFramePr>
+              <a:graphicFrameLocks xmlns:a="http://schemas.openxmlformats.org/drawingml/2006/main" noChangeAspect="1"/>
+            </wp:cNvGraphicFramePr>
+            <a:graphic xmlns:a="http://schemas.openxmlformats.org/drawingml/2006/main">
+              <a:graphicData uri="http://schemas.openxmlformats.org/drawingml/2006/picture">
+                <pic:pic xmlns:pic="http://schemas.openxmlformats.org/drawingml/2006/picture">
+                  <pic:nvPicPr>
+                    <pic:cNvPr id="840839685" name="Immagine 1" descr="Immagine che contiene testo, schermata, diagramma, numero&#10;&#10;Descrizione generata automaticamente"/>
+                    <pic:cNvPicPr/>
+                  </pic:nvPicPr>
+                  <pic:blipFill>
+                    <a:blip r:embed="rId5"/>
+                    <a:stretch>
+                      <a:fillRect/>
+                    </a:stretch>
+                  </pic:blipFill>
+                  <pic:spPr>
+                    <a:xfrm>
+                      <a:off x="0" y="0"/>
+                      <a:ext cx="6120130" cy="3805555"/>
+                    </a:xfrm>
+                    <a:prstGeom prst="rect">
+                      <a:avLst/>
+                    </a:prstGeom>
+                  </pic:spPr>
+                </pic:pic>
+              </a:graphicData>
+            </a:graphic>
+          </wp:inline>
+        </w:drawing>
+      </w:r>
+    </w:p>
+    <w:p>
+      <w:pPr>
+        <w:pStyle w:val="Paragrafoelenco"/>
+        <w:numPr>
+          <w:ilvl w:val="0"/>
+          <w:numId w:val="1"/>
+        </w:numPr>
+      </w:pPr>
+      <w:r>
+        <w:t>Join lobby</w:t>
+      </w:r>
+    </w:p>
+    <w:p>
+      <w:pPr>
+        <w:rPr>
+          <w:lang w:val="en-US"/>
+        </w:rPr>
+      </w:pPr>
+      <w:r>
+        <w:rPr>
+          <w:lang w:val="en-US"/>
+        </w:rPr>
+        <w:t xml:space="preserve">Once the client is </w:t>
+      </w:r>
+      <w:r>
+        <w:rPr>
+          <w:lang w:val="en-US"/>
+        </w:rPr>
+        <w:t xml:space="preserve">being </w:t>
+      </w:r>
+      <w:r>
+        <w:rPr>
+          <w:lang w:val="en-US"/>
+        </w:rPr>
+        <w:t>s</w:t>
+      </w:r>
+      <w:r>
+        <w:rPr>
+          <w:lang w:val="en-US"/>
+        </w:rPr>
+        <w:t>uccessfully assigned a valid nickname</w:t>
+      </w:r>
+      <w:r>
+        <w:rPr>
+          <w:lang w:val="en-US"/>
+        </w:rPr>
+        <w:t xml:space="preserve">, he can join a lobby or create a new one (being careful of </w:t>
+      </w:r>
+      <w:proofErr w:type="spellStart"/>
+      <w:r>
+        <w:rPr>
+          <w:lang w:val="en-US"/>
+        </w:rPr>
+        <w:t>maintaing</w:t>
+      </w:r>
+      <w:proofErr w:type="spellEnd"/>
+      <w:r>
+        <w:rPr>
+          <w:lang w:val="en-US"/>
+        </w:rPr>
+        <w:t xml:space="preserve"> a lobby nickname unique), then once he’s in a lobby he can</w:t>
+      </w:r>
+      <w:r>
+        <w:rPr>
+          <w:lang w:val="en-US"/>
+        </w:rPr>
+        <w:t>:</w:t>
+      </w:r>
+    </w:p>
+    <w:p>
+      <w:pPr>
+        <w:pStyle w:val="Paragrafoelenco"/>
+        <w:numPr>
+          <w:ilvl w:val="0"/>
+          <w:numId w:val="1"/>
+        </w:numPr>
+        <w:rPr>
+          <w:lang w:val="en-US"/>
+        </w:rPr>
+      </w:pPr>
+      <w:r>
+        <w:rPr>
+          <w:lang w:val="en-US"/>
+        </w:rPr>
+        <w:t>L</w:t>
+      </w:r>
+      <w:r>
+        <w:rPr>
+          <w:lang w:val="en-US"/>
+        </w:rPr>
+        <w:t>eave the lobby (in this case he will get a newer version of the lobbies state)</w:t>
+      </w:r>
+      <w:r>
+        <w:rPr>
+          <w:lang w:val="en-US"/>
+        </w:rPr>
+        <w:t xml:space="preserve"> and notify the other player in the lobby that he has left;</w:t>
+      </w:r>
+    </w:p>
+    <w:p>
+      <w:pPr>
+        <w:pStyle w:val="Paragrafoelenco"/>
+        <w:numPr>
+          <w:ilvl w:val="0"/>
+          <w:numId w:val="1"/>
+        </w:numPr>
+        <w:rPr>
+          <w:lang w:val="en-US"/>
+        </w:rPr>
+      </w:pPr>
+      <w:r>
+        <w:rPr>
+          <w:lang w:val="en-US"/>
+        </w:rPr>
+        <w:t>S</w:t>
+      </w:r>
+      <w:r>
+        <w:rPr>
+          <w:lang w:val="en-US"/>
+        </w:rPr>
+        <w:t>et himself ready (and once everybody is ready, and after a certain amount of time, the game will start (creating everything it needs))</w:t>
+      </w:r>
+      <w:r>
+        <w:rPr>
+          <w:lang w:val="en-US"/>
+        </w:rPr>
+        <w:t xml:space="preserve"> after setting his color that he will play during the game;</w:t>
+      </w:r>
+    </w:p>
+    <w:p>
+      <w:pPr>
+        <w:rPr>
+          <w:lang w:val="en-US"/>
+        </w:rPr>
+      </w:pPr>
+    </w:p>
+    <w:p>
+      <w:pPr>
+        <w:rPr>
+          <w:lang w:val="en-US"/>
+        </w:rPr>
+      </w:pPr>
+    </w:p>
+    <w:p>
+      <w:pPr>
+        <w:rPr>
+          <w:lang w:val="en-US"/>
+        </w:rPr>
+      </w:pPr>
+    </w:p>
+    <w:p>
+      <w:pPr>
+        <w:rPr>
+          <w:lang w:val="en-US"/>
+        </w:rPr>
+      </w:pPr>
+    </w:p>
+    <w:p>
+      <w:pPr>
+        <w:rPr>
+          <w:lang w:val="en-US"/>
+        </w:rPr>
+      </w:pPr>
+    </w:p>
+    <w:p>
+      <w:pPr>
+        <w:rPr>
+          <w:lang w:val="en-US"/>
+        </w:rPr>
+      </w:pPr>
+    </w:p>
+    <w:p>
+      <w:pPr>
+        <w:rPr>
+          <w:lang w:val="en-US"/>
+        </w:rPr>
+      </w:pPr>
+    </w:p>
+    <w:p>
+      <w:r>
+        <w:drawing>
+          <wp:inline distT="0" distB="0" distL="0" distR="0" wp14:anchorId="772C1998" wp14:editId="184432E4">
+            <wp:extent cx="5308855" cy="3837600"/>
+            <wp:effectExtent l="0" t="0" r="6350" b="0"/>
+            <wp:docPr id="750250443" name="Immagine 1"/>
+            <wp:cNvGraphicFramePr>
+              <a:graphicFrameLocks xmlns:a="http://schemas.openxmlformats.org/drawingml/2006/main" noChangeAspect="1"/>
+            </wp:cNvGraphicFramePr>
+            <a:graphic xmlns:a="http://schemas.openxmlformats.org/drawingml/2006/main">
+              <a:graphicData uri="http://schemas.openxmlformats.org/drawingml/2006/picture">
+                <pic:pic xmlns:pic="http://schemas.openxmlformats.org/drawingml/2006/picture">
+                  <pic:nvPicPr>
+                    <pic:cNvPr id="750250443" name=""/>
+                    <pic:cNvPicPr/>
+                  </pic:nvPicPr>
+                  <pic:blipFill>
+                    <a:blip r:embed="rId6"/>
+                    <a:stretch>
+                      <a:fillRect/>
+                    </a:stretch>
+                  </pic:blipFill>
+                  <pic:spPr>
+                    <a:xfrm>
+                      <a:off x="0" y="0"/>
+                      <a:ext cx="5346397" cy="3864738"/>
+                    </a:xfrm>
+                    <a:prstGeom prst="rect">
+                      <a:avLst/>
+                    </a:prstGeom>
+                  </pic:spPr>
+                </pic:pic>
+              </a:graphicData>
+            </a:graphic>
+          </wp:inline>
+        </w:drawing>
+      </w:r>
+    </w:p>
+    <w:p>
+      <w:r>
+        <w:lastRenderedPageBreak/>
+        <w:drawing>
+          <wp:inline distT="0" distB="0" distL="0" distR="0" wp14:anchorId="0CA9F070" wp14:editId="6E1D531A">
+            <wp:extent cx="5030389" cy="4233600"/>
+            <wp:effectExtent l="0" t="0" r="0" b="0"/>
+            <wp:docPr id="2128313095" name="Immagine 1" descr="Immagine che contiene testo, schermata, Parallelo, diagramma&#10;&#10;Descrizione generata automaticamente"/>
+            <wp:cNvGraphicFramePr>
+              <a:graphicFrameLocks xmlns:a="http://schemas.openxmlformats.org/drawingml/2006/main" noChangeAspect="1"/>
+            </wp:cNvGraphicFramePr>
+            <a:graphic xmlns:a="http://schemas.openxmlformats.org/drawingml/2006/main">
+              <a:graphicData uri="http://schemas.openxmlformats.org/drawingml/2006/picture">
+                <pic:pic xmlns:pic="http://schemas.openxmlformats.org/drawingml/2006/picture">
+                  <pic:nvPicPr>
+                    <pic:cNvPr id="2128313095" name="Immagine 1" descr="Immagine che contiene testo, schermata, Parallelo, diagramma&#10;&#10;Descrizione generata automaticamente"/>
+                    <pic:cNvPicPr/>
+                  </pic:nvPicPr>
+                  <pic:blipFill>
+                    <a:blip r:embed="rId7"/>
+                    <a:stretch>
+                      <a:fillRect/>
+                    </a:stretch>
+                  </pic:blipFill>
+                  <pic:spPr>
+                    <a:xfrm>
+                      <a:off x="0" y="0"/>
+                      <a:ext cx="5053809" cy="4253310"/>
+                    </a:xfrm>
+                    <a:prstGeom prst="rect">
+                      <a:avLst/>
+                    </a:prstGeom>
+                  </pic:spPr>
+                </pic:pic>
+              </a:graphicData>
+            </a:graphic>
+          </wp:inline>
+        </w:drawing>
+      </w:r>
+    </w:p>
+    <w:p>
+      <w:pPr>
+        <w:pStyle w:val="Paragrafoelenco"/>
+        <w:numPr>
+          <w:ilvl w:val="0"/>
+          <w:numId w:val="1"/>
+        </w:numPr>
+      </w:pPr>
+      <w:r>
+        <w:t>Game Setup</w:t>
+      </w:r>
+    </w:p>
+    <w:p>
+      <w:pPr>
+        <w:rPr>
+          <w:lang w:val="en-US"/>
+        </w:rPr>
+      </w:pPr>
+      <w:r>
+        <w:rPr>
+          <w:lang w:val="en-US"/>
+        </w:rPr>
+        <w:t>Once the lobby is s</w:t>
+      </w:r>
+      <w:r>
+        <w:rPr>
+          <w:lang w:val="en-US"/>
+        </w:rPr>
+        <w:t>tarted,</w:t>
+      </w:r>
+      <w:r>
+        <w:rPr>
+          <w:lang w:val="en-US"/>
+        </w:rPr>
         <w:t xml:space="preserve"> the </w:t>
       </w:r>
       <w:proofErr w:type="spellStart"/>
       <w:r>
-        <w:t>communication</w:t>
-      </w:r>
-      <w:proofErr w:type="spellEnd"/>
-      <w:r>
-        <w:t xml:space="preserve"> staremo attenti in caso qu</w:t>
-      </w:r>
-      <w:r>
-        <w:t xml:space="preserve">alche pacchetto venga atteso (set </w:t>
-      </w:r>
-      <w:proofErr w:type="spellStart"/>
-      <w:r>
-        <w:t>timeout</w:t>
+        <w:rPr>
+          <w:lang w:val="en-US"/>
+        </w:rPr>
+        <w:t>threadLobby</w:t>
+      </w:r>
+      <w:proofErr w:type="spellEnd"/>
+      <w:r>
+        <w:rPr>
+          <w:lang w:val="en-US"/>
+        </w:rPr>
+        <w:t xml:space="preserve"> will request the placement of the </w:t>
+      </w:r>
+      <w:proofErr w:type="spellStart"/>
+      <w:r>
+        <w:rPr>
+          <w:lang w:val="en-US"/>
+        </w:rPr>
+        <w:t>starterCard</w:t>
+      </w:r>
+      <w:proofErr w:type="spellEnd"/>
+      <w:r>
+        <w:rPr>
+          <w:lang w:val="en-US"/>
+        </w:rPr>
+        <w:t xml:space="preserve"> and the choice of the player of which personal mission he wants, once he has done that, the game can finally start (starting from the initial player that the </w:t>
+      </w:r>
+      <w:proofErr w:type="spellStart"/>
+      <w:r>
+        <w:rPr>
+          <w:lang w:val="en-US"/>
+        </w:rPr>
+        <w:t>lobbyThread</w:t>
+      </w:r>
+      <w:proofErr w:type="spellEnd"/>
+      <w:r>
+        <w:rPr>
+          <w:lang w:val="en-US"/>
+        </w:rPr>
+        <w:t xml:space="preserve"> will decide):</w:t>
+      </w:r>
+    </w:p>
+    <w:p>
+      <w:pPr>
+        <w:rPr>
+          <w:lang w:val="en-US"/>
+        </w:rPr>
+      </w:pPr>
+      <w:r>
+        <w:rPr>
+          <w:lang w:val="en-US"/>
+        </w:rPr>
+        <w:drawing>
+          <wp:inline distT="0" distB="0" distL="0" distR="0" wp14:anchorId="3F306343" wp14:editId="17904628">
+            <wp:extent cx="6120130" cy="2054860"/>
+            <wp:effectExtent l="0" t="0" r="0" b="2540"/>
+            <wp:docPr id="1887287667" name="Immagine 1" descr="Immagine che contiene testo, schermata, numero, diagramma&#10;&#10;Descrizione generata automaticamente"/>
+            <wp:cNvGraphicFramePr>
+              <a:graphicFrameLocks xmlns:a="http://schemas.openxmlformats.org/drawingml/2006/main" noChangeAspect="1"/>
+            </wp:cNvGraphicFramePr>
+            <a:graphic xmlns:a="http://schemas.openxmlformats.org/drawingml/2006/main">
+              <a:graphicData uri="http://schemas.openxmlformats.org/drawingml/2006/picture">
+                <pic:pic xmlns:pic="http://schemas.openxmlformats.org/drawingml/2006/picture">
+                  <pic:nvPicPr>
+                    <pic:cNvPr id="1887287667" name="Immagine 1" descr="Immagine che contiene testo, schermata, numero, diagramma&#10;&#10;Descrizione generata automaticamente"/>
+                    <pic:cNvPicPr/>
+                  </pic:nvPicPr>
+                  <pic:blipFill>
+                    <a:blip r:embed="rId8"/>
+                    <a:stretch>
+                      <a:fillRect/>
+                    </a:stretch>
+                  </pic:blipFill>
+                  <pic:spPr>
+                    <a:xfrm>
+                      <a:off x="0" y="0"/>
+                      <a:ext cx="6120130" cy="2054860"/>
+                    </a:xfrm>
+                    <a:prstGeom prst="rect">
+                      <a:avLst/>
+                    </a:prstGeom>
+                  </pic:spPr>
+                </pic:pic>
+              </a:graphicData>
+            </a:graphic>
+          </wp:inline>
+        </w:drawing>
+      </w:r>
+    </w:p>
+    <w:p/>
+    <w:p>
+      <w:pPr>
+        <w:pStyle w:val="Paragrafoelenco"/>
+        <w:numPr>
+          <w:ilvl w:val="0"/>
+          <w:numId w:val="1"/>
+        </w:numPr>
+      </w:pPr>
+      <w:r>
+        <w:t>Play a player round</w:t>
+      </w:r>
+    </w:p>
+    <w:p>
+      <w:pPr>
+        <w:ind w:left="360"/>
+        <w:rPr>
+          <w:lang w:val="en-US"/>
+        </w:rPr>
+      </w:pPr>
+      <w:r>
+        <w:rPr>
+          <w:lang w:val="en-US"/>
+        </w:rPr>
+        <w:t>A single</w:t>
+      </w:r>
+      <w:r>
+        <w:rPr>
+          <w:lang w:val="en-US"/>
+        </w:rPr>
+        <w:t xml:space="preserve"> round is c</w:t>
+      </w:r>
+      <w:r>
+        <w:rPr>
+          <w:lang w:val="en-US"/>
+        </w:rPr>
+        <w:t xml:space="preserve">omposed of a playing phase and a drawing phase, in case the player gets disconnected after playing a card, the </w:t>
+      </w:r>
+      <w:proofErr w:type="spellStart"/>
+      <w:r>
+        <w:rPr>
+          <w:lang w:val="en-US"/>
+        </w:rPr>
+        <w:t>threadLobby</w:t>
+      </w:r>
+      <w:proofErr w:type="spellEnd"/>
+      <w:r>
+        <w:rPr>
+          <w:lang w:val="en-US"/>
+        </w:rPr>
+        <w:t xml:space="preserve"> will give him a random drawn card (so that when he reconnects, the card count will be coherent)</w:t>
+      </w:r>
+    </w:p>
+    <w:p>
+      <w:pPr>
+        <w:ind w:left="360"/>
+      </w:pPr>
+      <w:r>
+        <w:lastRenderedPageBreak/>
+        <w:drawing>
+          <wp:inline distT="0" distB="0" distL="0" distR="0" wp14:anchorId="2E02A385" wp14:editId="3647FC62">
+            <wp:extent cx="5893103" cy="5302523"/>
+            <wp:effectExtent l="0" t="0" r="0" b="0"/>
+            <wp:docPr id="1776851957" name="Immagine 1"/>
+            <wp:cNvGraphicFramePr>
+              <a:graphicFrameLocks xmlns:a="http://schemas.openxmlformats.org/drawingml/2006/main" noChangeAspect="1"/>
+            </wp:cNvGraphicFramePr>
+            <a:graphic xmlns:a="http://schemas.openxmlformats.org/drawingml/2006/main">
+              <a:graphicData uri="http://schemas.openxmlformats.org/drawingml/2006/picture">
+                <pic:pic xmlns:pic="http://schemas.openxmlformats.org/drawingml/2006/picture">
+                  <pic:nvPicPr>
+                    <pic:cNvPr id="1776851957" name=""/>
+                    <pic:cNvPicPr/>
+                  </pic:nvPicPr>
+                  <pic:blipFill>
+                    <a:blip r:embed="rId9"/>
+                    <a:stretch>
+                      <a:fillRect/>
+                    </a:stretch>
+                  </pic:blipFill>
+                  <pic:spPr>
+                    <a:xfrm>
+                      <a:off x="0" y="0"/>
+                      <a:ext cx="5893103" cy="5302523"/>
+                    </a:xfrm>
+                    <a:prstGeom prst="rect">
+                      <a:avLst/>
+                    </a:prstGeom>
+                  </pic:spPr>
+                </pic:pic>
+              </a:graphicData>
+            </a:graphic>
+          </wp:inline>
+        </w:drawing>
+      </w:r>
+    </w:p>
+    <w:p>
+      <w:pPr>
+        <w:pStyle w:val="Paragrafoelenco"/>
+        <w:numPr>
+          <w:ilvl w:val="0"/>
+          <w:numId w:val="1"/>
+        </w:numPr>
+      </w:pPr>
+      <w:proofErr w:type="spellStart"/>
+      <w:r>
+        <w:t>Disconnection</w:t>
+      </w:r>
+      <w:proofErr w:type="spellEnd"/>
+      <w:r>
+        <w:t xml:space="preserve"> of a player</w:t>
+      </w:r>
+    </w:p>
+    <w:p>
+      <w:pPr>
+        <w:rPr>
+          <w:lang w:val="en-US"/>
+        </w:rPr>
+      </w:pPr>
+      <w:r>
+        <w:rPr>
+          <w:lang w:val="en-US"/>
+        </w:rPr>
+        <w:t>In case of a disconnection</w:t>
+      </w:r>
+      <w:r>
+        <w:rPr>
+          <w:lang w:val="en-US"/>
+        </w:rPr>
+        <w:t>, w</w:t>
+      </w:r>
+      <w:r>
+        <w:rPr>
+          <w:lang w:val="en-US"/>
+        </w:rPr>
+        <w:t xml:space="preserve">e implemented a “heartbeat”, meaning the </w:t>
+      </w:r>
+      <w:proofErr w:type="spellStart"/>
+      <w:r>
+        <w:rPr>
+          <w:lang w:val="en-US"/>
+        </w:rPr>
+        <w:t>threadLobby</w:t>
+      </w:r>
+      <w:proofErr w:type="spellEnd"/>
+      <w:r>
+        <w:rPr>
+          <w:lang w:val="en-US"/>
+        </w:rPr>
+        <w:t xml:space="preserve"> will </w:t>
+      </w:r>
+      <w:proofErr w:type="spellStart"/>
+      <w:r>
+        <w:rPr>
+          <w:lang w:val="en-US"/>
+        </w:rPr>
+        <w:t>perdiodically</w:t>
+      </w:r>
+      <w:proofErr w:type="spellEnd"/>
+      <w:r>
+        <w:rPr>
+          <w:lang w:val="en-US"/>
+        </w:rPr>
+        <w:t xml:space="preserve"> ask to each client connected to it if he’s still alive, if he does not receive a feedback within a certain time frame, the </w:t>
+      </w:r>
+      <w:proofErr w:type="spellStart"/>
+      <w:r>
+        <w:rPr>
+          <w:lang w:val="en-US"/>
+        </w:rPr>
+        <w:t>threadLobby</w:t>
+      </w:r>
+      <w:proofErr w:type="spellEnd"/>
+      <w:r>
+        <w:rPr>
+          <w:lang w:val="en-US"/>
+        </w:rPr>
+        <w:t xml:space="preserve"> will “disconnect” him (until he receives any kind of message from him).</w:t>
+      </w:r>
+    </w:p>
+    <w:p>
+      <w:pPr>
+        <w:ind w:left="360"/>
+      </w:pPr>
+      <w:r>
+        <w:lastRenderedPageBreak/>
+        <w:drawing>
+          <wp:inline distT="0" distB="0" distL="0" distR="0" wp14:anchorId="014E9530" wp14:editId="62047D7E">
+            <wp:extent cx="6120130" cy="3003550"/>
+            <wp:effectExtent l="0" t="0" r="0" b="6350"/>
+            <wp:docPr id="1262188809" name="Immagine 1" descr="Immagine che contiene testo, schermata, diagramma, Parallelo&#10;&#10;Descrizione generata automaticamente"/>
+            <wp:cNvGraphicFramePr>
+              <a:graphicFrameLocks xmlns:a="http://schemas.openxmlformats.org/drawingml/2006/main" noChangeAspect="1"/>
+            </wp:cNvGraphicFramePr>
+            <a:graphic xmlns:a="http://schemas.openxmlformats.org/drawingml/2006/main">
+              <a:graphicData uri="http://schemas.openxmlformats.org/drawingml/2006/picture">
+                <pic:pic xmlns:pic="http://schemas.openxmlformats.org/drawingml/2006/picture">
+                  <pic:nvPicPr>
+                    <pic:cNvPr id="1262188809" name="Immagine 1" descr="Immagine che contiene testo, schermata, diagramma, Parallelo&#10;&#10;Descrizione generata automaticamente"/>
+                    <pic:cNvPicPr/>
+                  </pic:nvPicPr>
+                  <pic:blipFill>
+                    <a:blip r:embed="rId10"/>
+                    <a:stretch>
+                      <a:fillRect/>
+                    </a:stretch>
+                  </pic:blipFill>
+                  <pic:spPr>
+                    <a:xfrm>
+                      <a:off x="0" y="0"/>
+                      <a:ext cx="6120130" cy="3003550"/>
+                    </a:xfrm>
+                    <a:prstGeom prst="rect">
+                      <a:avLst/>
+                    </a:prstGeom>
+                  </pic:spPr>
+                </pic:pic>
+              </a:graphicData>
+            </a:graphic>
+          </wp:inline>
+        </w:drawing>
+      </w:r>
+    </w:p>
+    <w:p>
+      <w:pPr>
+        <w:pStyle w:val="Paragrafoelenco"/>
+        <w:numPr>
+          <w:ilvl w:val="0"/>
+          <w:numId w:val="1"/>
+        </w:numPr>
+      </w:pPr>
+      <w:proofErr w:type="spellStart"/>
+      <w:r>
+        <w:t>Final</w:t>
       </w:r>
       <w:proofErr w:type="spellEnd"/>
       <w:r>
@@ -209,67 +1408,106 @@
       </w:r>
       <w:proofErr w:type="spellStart"/>
       <w:r>
-        <w:t>ecc</w:t>
-      </w:r>
-      <w:proofErr w:type="spellEnd"/>
-      <w:r>
-        <w:t>…)”</w:t>
-      </w:r>
-    </w:p>
-    <w:p/>
-    <w:p>
-      <w:pPr>
-        <w:pStyle w:val="Titolo2"/>
-      </w:pPr>
-      <w:r>
-        <w:t xml:space="preserve">Message </w:t>
-      </w:r>
-      <w:proofErr w:type="spellStart"/>
-      <w:r>
-        <w:t>Types</w:t>
-      </w:r>
-      <w:proofErr w:type="spellEnd"/>
-    </w:p>
-    <w:p/>
-    <w:p/>
-    <w:p>
-      <w:pPr>
-        <w:pStyle w:val="Titolo2"/>
-      </w:pPr>
-      <w:proofErr w:type="spellStart"/>
-      <w:r>
-        <w:t>Scenarios</w:t>
-      </w:r>
-      <w:proofErr w:type="spellEnd"/>
-    </w:p>
-    <w:p>
-      <w:r>
-        <w:t>Connessione iniziale (selezione lobby)</w:t>
-      </w:r>
-    </w:p>
-    <w:p>
-      <w:proofErr w:type="spellStart"/>
-      <w:r>
-        <w:t>Inizialize</w:t>
-      </w:r>
-      <w:proofErr w:type="spellEnd"/>
-    </w:p>
-    <w:p>
-      <w:r>
-        <w:t>Giocata di una carta</w:t>
-      </w:r>
-    </w:p>
-    <w:p>
-      <w:r>
-        <w:t>Disconnessione</w:t>
-      </w:r>
-    </w:p>
-    <w:p>
-      <w:r>
-        <w:t>End game?</w:t>
-      </w:r>
-    </w:p>
-    <w:p/>
+        <w:t>phase</w:t>
+      </w:r>
+      <w:proofErr w:type="spellEnd"/>
+      <w:r>
+        <w:t xml:space="preserve"> of the gam</w:t>
+      </w:r>
+      <w:r>
+        <w:t>e</w:t>
+      </w:r>
+    </w:p>
+    <w:p>
+      <w:pPr>
+        <w:ind w:left="360"/>
+        <w:rPr>
+          <w:lang w:val="en-US"/>
+        </w:rPr>
+      </w:pPr>
+      <w:r>
+        <w:rPr>
+          <w:lang w:val="en-US"/>
+        </w:rPr>
+        <w:t xml:space="preserve">Once someone reach the 20 </w:t>
+      </w:r>
+      <w:proofErr w:type="spellStart"/>
+      <w:r>
+        <w:rPr>
+          <w:lang w:val="en-US"/>
+        </w:rPr>
+        <w:t>t</w:t>
+      </w:r>
+      <w:r>
+        <w:rPr>
+          <w:lang w:val="en-US"/>
+        </w:rPr>
+        <w:t>reshold</w:t>
+      </w:r>
+      <w:proofErr w:type="spellEnd"/>
+      <w:r>
+        <w:rPr>
+          <w:lang w:val="en-US"/>
+        </w:rPr>
+        <w:t xml:space="preserve">, the </w:t>
+      </w:r>
+      <w:proofErr w:type="spellStart"/>
+      <w:r>
+        <w:rPr>
+          <w:lang w:val="en-US"/>
+        </w:rPr>
+        <w:t>threadLobby</w:t>
+      </w:r>
+      <w:proofErr w:type="spellEnd"/>
+      <w:r>
+        <w:rPr>
+          <w:lang w:val="en-US"/>
+        </w:rPr>
+        <w:t xml:space="preserve"> will notify the other players, conclude the round and an additional turn, then he will check who won and end the game.</w:t>
+      </w:r>
+    </w:p>
+    <w:p>
+      <w:pPr>
+        <w:ind w:left="360"/>
+      </w:pPr>
+      <w:r>
+        <w:drawing>
+          <wp:inline distT="0" distB="0" distL="0" distR="0" wp14:anchorId="1189B058" wp14:editId="716DEA5F">
+            <wp:extent cx="6120130" cy="3037840"/>
+            <wp:effectExtent l="0" t="0" r="0" b="0"/>
+            <wp:docPr id="934458442" name="Immagine 1" descr="Immagine che contiene testo, schermata, Parallelo, numero&#10;&#10;Descrizione generata automaticamente"/>
+            <wp:cNvGraphicFramePr>
+              <a:graphicFrameLocks xmlns:a="http://schemas.openxmlformats.org/drawingml/2006/main" noChangeAspect="1"/>
+            </wp:cNvGraphicFramePr>
+            <a:graphic xmlns:a="http://schemas.openxmlformats.org/drawingml/2006/main">
+              <a:graphicData uri="http://schemas.openxmlformats.org/drawingml/2006/picture">
+                <pic:pic xmlns:pic="http://schemas.openxmlformats.org/drawingml/2006/picture">
+                  <pic:nvPicPr>
+                    <pic:cNvPr id="934458442" name="Immagine 1" descr="Immagine che contiene testo, schermata, Parallelo, numero&#10;&#10;Descrizione generata automaticamente"/>
+                    <pic:cNvPicPr/>
+                  </pic:nvPicPr>
+                  <pic:blipFill>
+                    <a:blip r:embed="rId11"/>
+                    <a:stretch>
+                      <a:fillRect/>
+                    </a:stretch>
+                  </pic:blipFill>
+                  <pic:spPr>
+                    <a:xfrm>
+                      <a:off x="0" y="0"/>
+                      <a:ext cx="6120130" cy="3037840"/>
+                    </a:xfrm>
+                    <a:prstGeom prst="rect">
+                      <a:avLst/>
+                    </a:prstGeom>
+                  </pic:spPr>
+                </pic:pic>
+              </a:graphicData>
+            </a:graphic>
+          </wp:inline>
+        </w:drawing>
+      </w:r>
+    </w:p>
     <w:sectPr>
       <w:pgSz w:w="11906" w:h="16838"/>
       <w:pgMar w:top="1417" w:right="1134" w:bottom="1134" w:left="1134" w:header="708" w:footer="708" w:gutter="0"/>
@@ -278,6 +1516,127 @@
     </w:sectPr>
   </w:body>
 </w:document>
+</file>
+
+<file path=word/numbering.xml><?xml version="1.0" encoding="utf-8"?>
+<w:numbering xmlns:wpc="http://schemas.microsoft.com/office/word/2010/wordprocessingCanvas" xmlns:cx="http://schemas.microsoft.com/office/drawing/2014/chartex" xmlns:cx1="http://schemas.microsoft.com/office/drawing/2015/9/8/chartex" xmlns:cx2="http://schemas.microsoft.com/office/drawing/2015/10/21/chartex" xmlns:cx3="http://schemas.microsoft.com/office/drawing/2016/5/9/chartex" xmlns:cx4="http://schemas.microsoft.com/office/drawing/2016/5/10/chartex" xmlns:cx5="http://schemas.microsoft.com/office/drawing/2016/5/11/chartex" xmlns:cx6="http://schemas.microsoft.com/office/drawing/2016/5/12/chartex" xmlns:cx7="http://schemas.microsoft.com/office/drawing/2016/5/13/chartex" xmlns:cx8="http://schemas.microsoft.com/office/drawing/2016/5/14/chartex" xmlns:mc="http://schemas.openxmlformats.org/markup-compatibility/2006" xmlns:aink="http://schemas.microsoft.com/office/drawing/2016/ink" xmlns:am3d="http://schemas.microsoft.com/office/drawing/2017/model3d" xmlns:o="urn:schemas-microsoft-com:office:office" xmlns:oel="http://schemas.microsoft.com/office/2019/extlst" xmlns:r="http://schemas.openxmlformats.org/officeDocument/2006/relationships" xmlns:m="http://schemas.openxmlformats.org/officeDocument/2006/math" xmlns:v="urn:schemas-microsoft-com:vml" xmlns:wp14="http://schemas.microsoft.com/office/word/2010/wordprocessingDrawing" xmlns:wp="http://schemas.openxmlformats.org/drawingml/2006/wordprocessingDrawing" xmlns:w10="urn:schemas-microsoft-com:office:word" xmlns:w="http://schemas.openxmlformats.org/wordprocessingml/2006/main" xmlns:w14="http://schemas.microsoft.com/office/word/2010/wordml" xmlns:w15="http://schemas.microsoft.com/office/word/2012/wordml" xmlns:w16cex="http://schemas.microsoft.com/office/word/2018/wordml/cex" xmlns:w16cid="http://schemas.microsoft.com/office/word/2016/wordml/cid" xmlns:w16="http://schemas.microsoft.com/office/word/2018/wordml" xmlns:w16du="http://schemas.microsoft.com/office/word/2023/wordml/word16du" xmlns:w16sdtdh="http://schemas.microsoft.com/office/word/2020/wordml/sdtdatahash" xmlns:w16se="http://schemas.microsoft.com/office/word/2015/wordml/symex" xmlns:wpg="http://schemas.microsoft.com/office/word/2010/wordprocessingGroup" xmlns:wpi="http://schemas.microsoft.com/office/word/2010/wordprocessingInk" xmlns:wne="http://schemas.microsoft.com/office/word/2006/wordml" xmlns:wps="http://schemas.microsoft.com/office/word/2010/wordprocessingShape" mc:Ignorable="w14 w15 w16se w16cid w16 w16cex w16sdtdh w16du wp14">
+  <w:abstractNum w:abstractNumId="0" w15:restartNumberingAfterBreak="0">
+    <w:nsid w:val="590E2D56"/>
+    <w:multiLevelType w:val="hybridMultilevel"/>
+    <w:tmpl w:val="D5246082"/>
+    <w:lvl w:ilvl="0" w:tplc="04100001">
+      <w:start w:val="1"/>
+      <w:numFmt w:val="bullet"/>
+      <w:lvlText w:val=""/>
+      <w:lvlJc w:val="left"/>
+      <w:pPr>
+        <w:ind w:left="720" w:hanging="360"/>
+      </w:pPr>
+      <w:rPr>
+        <w:rFonts w:ascii="Symbol" w:hAnsi="Symbol" w:hint="default"/>
+      </w:rPr>
+    </w:lvl>
+    <w:lvl w:ilvl="1" w:tplc="04100003" w:tentative="1">
+      <w:start w:val="1"/>
+      <w:numFmt w:val="bullet"/>
+      <w:lvlText w:val="o"/>
+      <w:lvlJc w:val="left"/>
+      <w:pPr>
+        <w:ind w:left="1440" w:hanging="360"/>
+      </w:pPr>
+      <w:rPr>
+        <w:rFonts w:ascii="Courier New" w:hAnsi="Courier New" w:cs="Courier New" w:hint="default"/>
+      </w:rPr>
+    </w:lvl>
+    <w:lvl w:ilvl="2" w:tplc="04100005" w:tentative="1">
+      <w:start w:val="1"/>
+      <w:numFmt w:val="bullet"/>
+      <w:lvlText w:val=""/>
+      <w:lvlJc w:val="left"/>
+      <w:pPr>
+        <w:ind w:left="2160" w:hanging="360"/>
+      </w:pPr>
+      <w:rPr>
+        <w:rFonts w:ascii="Wingdings" w:hAnsi="Wingdings" w:hint="default"/>
+      </w:rPr>
+    </w:lvl>
+    <w:lvl w:ilvl="3" w:tplc="04100001" w:tentative="1">
+      <w:start w:val="1"/>
+      <w:numFmt w:val="bullet"/>
+      <w:lvlText w:val=""/>
+      <w:lvlJc w:val="left"/>
+      <w:pPr>
+        <w:ind w:left="2880" w:hanging="360"/>
+      </w:pPr>
+      <w:rPr>
+        <w:rFonts w:ascii="Symbol" w:hAnsi="Symbol" w:hint="default"/>
+      </w:rPr>
+    </w:lvl>
+    <w:lvl w:ilvl="4" w:tplc="04100003" w:tentative="1">
+      <w:start w:val="1"/>
+      <w:numFmt w:val="bullet"/>
+      <w:lvlText w:val="o"/>
+      <w:lvlJc w:val="left"/>
+      <w:pPr>
+        <w:ind w:left="3600" w:hanging="360"/>
+      </w:pPr>
+      <w:rPr>
+        <w:rFonts w:ascii="Courier New" w:hAnsi="Courier New" w:cs="Courier New" w:hint="default"/>
+      </w:rPr>
+    </w:lvl>
+    <w:lvl w:ilvl="5" w:tplc="04100005" w:tentative="1">
+      <w:start w:val="1"/>
+      <w:numFmt w:val="bullet"/>
+      <w:lvlText w:val=""/>
+      <w:lvlJc w:val="left"/>
+      <w:pPr>
+        <w:ind w:left="4320" w:hanging="360"/>
+      </w:pPr>
+      <w:rPr>
+        <w:rFonts w:ascii="Wingdings" w:hAnsi="Wingdings" w:hint="default"/>
+      </w:rPr>
+    </w:lvl>
+    <w:lvl w:ilvl="6" w:tplc="04100001" w:tentative="1">
+      <w:start w:val="1"/>
+      <w:numFmt w:val="bullet"/>
+      <w:lvlText w:val=""/>
+      <w:lvlJc w:val="left"/>
+      <w:pPr>
+        <w:ind w:left="5040" w:hanging="360"/>
+      </w:pPr>
+      <w:rPr>
+        <w:rFonts w:ascii="Symbol" w:hAnsi="Symbol" w:hint="default"/>
+      </w:rPr>
+    </w:lvl>
+    <w:lvl w:ilvl="7" w:tplc="04100003" w:tentative="1">
+      <w:start w:val="1"/>
+      <w:numFmt w:val="bullet"/>
+      <w:lvlText w:val="o"/>
+      <w:lvlJc w:val="left"/>
+      <w:pPr>
+        <w:ind w:left="5760" w:hanging="360"/>
+      </w:pPr>
+      <w:rPr>
+        <w:rFonts w:ascii="Courier New" w:hAnsi="Courier New" w:cs="Courier New" w:hint="default"/>
+      </w:rPr>
+    </w:lvl>
+    <w:lvl w:ilvl="8" w:tplc="04100005" w:tentative="1">
+      <w:start w:val="1"/>
+      <w:numFmt w:val="bullet"/>
+      <w:lvlText w:val=""/>
+      <w:lvlJc w:val="left"/>
+      <w:pPr>
+        <w:ind w:left="6480" w:hanging="360"/>
+      </w:pPr>
+      <w:rPr>
+        <w:rFonts w:ascii="Wingdings" w:hAnsi="Wingdings" w:hint="default"/>
+      </w:rPr>
+    </w:lvl>
+  </w:abstractNum>
+  <w:num w:numId="1" w16cid:durableId="2075425455">
+    <w:abstractNumId w:val="0"/>
+  </w:num>
+</w:numbering>
 </file>
 
 <file path=word/styles.xml><?xml version="1.0" encoding="utf-8"?>

</xml_diff>